<commit_message>
more term paper stuff
</commit_message>
<xml_diff>
--- a/AI-Paper/AI-Research-paper.docx
+++ b/AI-Paper/AI-Research-paper.docx
@@ -124,8 +124,6 @@
           <w:r>
             <w:t>Table of Contents</w:t>
           </w:r>
-          <w:bookmarkStart w:id="0" w:name="_GoBack"/>
-          <w:bookmarkEnd w:id="0"/>
         </w:p>
         <w:p>
           <w:pPr>
@@ -157,12 +155,12 @@
             </w:rPr>
             <w:fldChar w:fldCharType="separate"/>
           </w:r>
-          <w:hyperlink w:anchor="_Toc129336208" w:history="1">
+          <w:hyperlink w:anchor="_Toc129346218" w:history="1">
             <w:r>
               <w:rPr>
                 <w:rStyle w:val="Hyperlink"/>
+                <w:b/>
                 <w:noProof/>
-                <w:u w:val="none"/>
               </w:rPr>
               <w:t>Background Information for Artificial Intelligence</w:t>
             </w:r>
@@ -185,7 +183,7 @@
                 <w:noProof/>
                 <w:webHidden/>
               </w:rPr>
-              <w:instrText xml:space="preserve"> PAGEREF _Toc129336208 \h </w:instrText>
+              <w:instrText xml:space="preserve"> PAGEREF _Toc129346218 \h </w:instrText>
             </w:r>
             <w:r>
               <w:rPr>
@@ -230,7 +228,7 @@
               <w:lang w:eastAsia="en-US"/>
             </w:rPr>
           </w:pPr>
-          <w:hyperlink w:anchor="_Toc129336209" w:history="1">
+          <w:hyperlink w:anchor="_Toc129346219" w:history="1">
             <w:r>
               <w:rPr>
                 <w:rStyle w:val="Hyperlink"/>
@@ -257,7 +255,7 @@
                 <w:noProof/>
                 <w:webHidden/>
               </w:rPr>
-              <w:instrText xml:space="preserve"> PAGEREF _Toc129336209 \h </w:instrText>
+              <w:instrText xml:space="preserve"> PAGEREF _Toc129346219 \h </w:instrText>
             </w:r>
             <w:r>
               <w:rPr>
@@ -277,7 +275,7 @@
                 <w:noProof/>
                 <w:webHidden/>
               </w:rPr>
-              <w:t>5</w:t>
+              <w:t>6</w:t>
             </w:r>
             <w:r>
               <w:rPr>
@@ -302,7 +300,7 @@
               <w:lang w:eastAsia="en-US"/>
             </w:rPr>
           </w:pPr>
-          <w:hyperlink w:anchor="_Toc129336210" w:history="1">
+          <w:hyperlink w:anchor="_Toc129346220" w:history="1">
             <w:r>
               <w:rPr>
                 <w:rStyle w:val="Hyperlink"/>
@@ -329,7 +327,7 @@
                 <w:noProof/>
                 <w:webHidden/>
               </w:rPr>
-              <w:instrText xml:space="preserve"> PAGEREF _Toc129336210 \h </w:instrText>
+              <w:instrText xml:space="preserve"> PAGEREF _Toc129346220 \h </w:instrText>
             </w:r>
             <w:r>
               <w:rPr>
@@ -374,7 +372,7 @@
               <w:lang w:eastAsia="en-US"/>
             </w:rPr>
           </w:pPr>
-          <w:hyperlink w:anchor="_Toc129336211" w:history="1">
+          <w:hyperlink w:anchor="_Toc129346221" w:history="1">
             <w:r>
               <w:rPr>
                 <w:rStyle w:val="Hyperlink"/>
@@ -401,79 +399,7 @@
                 <w:noProof/>
                 <w:webHidden/>
               </w:rPr>
-              <w:instrText xml:space="preserve"> PAGEREF _Toc129336211 \h </w:instrText>
-            </w:r>
-            <w:r>
-              <w:rPr>
-                <w:noProof/>
-                <w:webHidden/>
-              </w:rPr>
-            </w:r>
-            <w:r>
-              <w:rPr>
-                <w:noProof/>
-                <w:webHidden/>
-              </w:rPr>
-              <w:fldChar w:fldCharType="separate"/>
-            </w:r>
-            <w:r>
-              <w:rPr>
-                <w:noProof/>
-                <w:webHidden/>
-              </w:rPr>
-              <w:t>8</w:t>
-            </w:r>
-            <w:r>
-              <w:rPr>
-                <w:noProof/>
-                <w:webHidden/>
-              </w:rPr>
-              <w:fldChar w:fldCharType="end"/>
-            </w:r>
-          </w:hyperlink>
-        </w:p>
-        <w:p>
-          <w:pPr>
-            <w:pStyle w:val="TOC1"/>
-            <w:tabs>
-              <w:tab w:val="right" w:leader="dot" w:pos="9350"/>
-            </w:tabs>
-            <w:rPr>
-              <w:noProof/>
-              <w:kern w:val="0"/>
-              <w:sz w:val="22"/>
-              <w:szCs w:val="22"/>
-              <w:lang w:eastAsia="en-US"/>
-            </w:rPr>
-          </w:pPr>
-          <w:hyperlink w:anchor="_Toc129336212" w:history="1">
-            <w:r>
-              <w:rPr>
-                <w:rStyle w:val="Hyperlink"/>
-                <w:noProof/>
-              </w:rPr>
-              <w:t>References</w:t>
-            </w:r>
-            <w:r>
-              <w:rPr>
-                <w:noProof/>
-                <w:webHidden/>
-              </w:rPr>
-              <w:tab/>
-            </w:r>
-            <w:r>
-              <w:rPr>
-                <w:noProof/>
-                <w:webHidden/>
-              </w:rPr>
-              <w:fldChar w:fldCharType="begin"/>
-            </w:r>
-            <w:r>
-              <w:rPr>
-                <w:noProof/>
-                <w:webHidden/>
-              </w:rPr>
-              <w:instrText xml:space="preserve"> PAGEREF _Toc129336212 \h </w:instrText>
+              <w:instrText xml:space="preserve"> PAGEREF _Toc129346221 \h </w:instrText>
             </w:r>
             <w:r>
               <w:rPr>
@@ -518,13 +444,13 @@
               <w:lang w:eastAsia="en-US"/>
             </w:rPr>
           </w:pPr>
-          <w:hyperlink w:anchor="_Toc129336213" w:history="1">
+          <w:hyperlink w:anchor="_Toc129346222" w:history="1">
             <w:r>
               <w:rPr>
                 <w:rStyle w:val="Hyperlink"/>
                 <w:noProof/>
               </w:rPr>
-              <w:t>Works Cited</w:t>
+              <w:t>References</w:t>
             </w:r>
             <w:r>
               <w:rPr>
@@ -545,7 +471,7 @@
                 <w:noProof/>
                 <w:webHidden/>
               </w:rPr>
-              <w:instrText xml:space="preserve"> PAGEREF _Toc129336213 \h </w:instrText>
+              <w:instrText xml:space="preserve"> PAGEREF _Toc129346222 \h </w:instrText>
             </w:r>
             <w:r>
               <w:rPr>
@@ -590,13 +516,13 @@
               <w:lang w:eastAsia="en-US"/>
             </w:rPr>
           </w:pPr>
-          <w:hyperlink w:anchor="_Toc129336214" w:history="1">
+          <w:hyperlink w:anchor="_Toc129346223" w:history="1">
             <w:r>
               <w:rPr>
                 <w:rStyle w:val="Hyperlink"/>
                 <w:noProof/>
               </w:rPr>
-              <w:t>Footnotes</w:t>
+              <w:t>Works Cited</w:t>
             </w:r>
             <w:r>
               <w:rPr>
@@ -617,7 +543,7 @@
                 <w:noProof/>
                 <w:webHidden/>
               </w:rPr>
-              <w:instrText xml:space="preserve"> PAGEREF _Toc129336214 \h </w:instrText>
+              <w:instrText xml:space="preserve"> PAGEREF _Toc129346223 \h </w:instrText>
             </w:r>
             <w:r>
               <w:rPr>
@@ -637,151 +563,7 @@
                 <w:noProof/>
                 <w:webHidden/>
               </w:rPr>
-              <w:t>12</w:t>
-            </w:r>
-            <w:r>
-              <w:rPr>
-                <w:noProof/>
-                <w:webHidden/>
-              </w:rPr>
-              <w:fldChar w:fldCharType="end"/>
-            </w:r>
-          </w:hyperlink>
-        </w:p>
-        <w:p>
-          <w:pPr>
-            <w:pStyle w:val="TOC1"/>
-            <w:tabs>
-              <w:tab w:val="right" w:leader="dot" w:pos="9350"/>
-            </w:tabs>
-            <w:rPr>
-              <w:noProof/>
-              <w:kern w:val="0"/>
-              <w:sz w:val="22"/>
-              <w:szCs w:val="22"/>
-              <w:lang w:eastAsia="en-US"/>
-            </w:rPr>
-          </w:pPr>
-          <w:hyperlink w:anchor="_Toc129336215" w:history="1">
-            <w:r>
-              <w:rPr>
-                <w:rStyle w:val="Hyperlink"/>
-                <w:noProof/>
-              </w:rPr>
-              <w:t>Tables</w:t>
-            </w:r>
-            <w:r>
-              <w:rPr>
-                <w:noProof/>
-                <w:webHidden/>
-              </w:rPr>
-              <w:tab/>
-            </w:r>
-            <w:r>
-              <w:rPr>
-                <w:noProof/>
-                <w:webHidden/>
-              </w:rPr>
-              <w:fldChar w:fldCharType="begin"/>
-            </w:r>
-            <w:r>
-              <w:rPr>
-                <w:noProof/>
-                <w:webHidden/>
-              </w:rPr>
-              <w:instrText xml:space="preserve"> PAGEREF _Toc129336215 \h </w:instrText>
-            </w:r>
-            <w:r>
-              <w:rPr>
-                <w:noProof/>
-                <w:webHidden/>
-              </w:rPr>
-            </w:r>
-            <w:r>
-              <w:rPr>
-                <w:noProof/>
-                <w:webHidden/>
-              </w:rPr>
-              <w:fldChar w:fldCharType="separate"/>
-            </w:r>
-            <w:r>
-              <w:rPr>
-                <w:noProof/>
-                <w:webHidden/>
-              </w:rPr>
-              <w:t>13</w:t>
-            </w:r>
-            <w:r>
-              <w:rPr>
-                <w:noProof/>
-                <w:webHidden/>
-              </w:rPr>
-              <w:fldChar w:fldCharType="end"/>
-            </w:r>
-          </w:hyperlink>
-        </w:p>
-        <w:p>
-          <w:pPr>
-            <w:pStyle w:val="TOC1"/>
-            <w:tabs>
-              <w:tab w:val="right" w:leader="dot" w:pos="9350"/>
-            </w:tabs>
-            <w:rPr>
-              <w:noProof/>
-              <w:kern w:val="0"/>
-              <w:sz w:val="22"/>
-              <w:szCs w:val="22"/>
-              <w:lang w:eastAsia="en-US"/>
-            </w:rPr>
-          </w:pPr>
-          <w:hyperlink w:anchor="_Toc129336216" w:history="1">
-            <w:r>
-              <w:rPr>
-                <w:rStyle w:val="Hyperlink"/>
-                <w:noProof/>
-              </w:rPr>
-              <w:t>Figures title:</w:t>
-            </w:r>
-            <w:r>
-              <w:rPr>
-                <w:noProof/>
-                <w:webHidden/>
-              </w:rPr>
-              <w:tab/>
-            </w:r>
-            <w:r>
-              <w:rPr>
-                <w:noProof/>
-                <w:webHidden/>
-              </w:rPr>
-              <w:fldChar w:fldCharType="begin"/>
-            </w:r>
-            <w:r>
-              <w:rPr>
-                <w:noProof/>
-                <w:webHidden/>
-              </w:rPr>
-              <w:instrText xml:space="preserve"> PAGEREF _Toc129336216 \h </w:instrText>
-            </w:r>
-            <w:r>
-              <w:rPr>
-                <w:noProof/>
-                <w:webHidden/>
-              </w:rPr>
-            </w:r>
-            <w:r>
-              <w:rPr>
-                <w:noProof/>
-                <w:webHidden/>
-              </w:rPr>
-              <w:fldChar w:fldCharType="separate"/>
-            </w:r>
-            <w:r>
-              <w:rPr>
-                <w:noProof/>
-                <w:webHidden/>
-              </w:rPr>
-              <w:t>14</w:t>
+              <w:t>11</w:t>
             </w:r>
             <w:r>
               <w:rPr>
@@ -797,9 +579,11 @@
             <w:fldChar w:fldCharType="end"/>
           </w:r>
         </w:p>
+        <w:bookmarkStart w:id="0" w:name="_GoBack" w:displacedByCustomXml="next"/>
+        <w:bookmarkEnd w:id="0" w:displacedByCustomXml="next"/>
       </w:sdtContent>
     </w:sdt>
-    <w:bookmarkStart w:id="1" w:name="_Toc129336208"/>
+    <w:bookmarkStart w:id="1" w:name="_Toc129346218"/>
     <w:p>
       <w:pPr>
         <w:pStyle w:val="SectionTitle"/>
@@ -1341,7 +1125,7 @@
           <w:u w:val="single"/>
         </w:rPr>
       </w:pPr>
-      <w:bookmarkStart w:id="2" w:name="_Toc129336209"/>
+      <w:bookmarkStart w:id="2" w:name="_Toc129346219"/>
       <w:r>
         <w:rPr>
           <w:sz w:val="36"/>
@@ -1538,7 +1322,7 @@
           <w:u w:val="single"/>
         </w:rPr>
       </w:pPr>
-      <w:bookmarkStart w:id="3" w:name="_Toc129336210"/>
+      <w:bookmarkStart w:id="3" w:name="_Toc129346220"/>
       <w:r>
         <w:rPr>
           <w:sz w:val="40"/>
@@ -1762,7 +1546,7 @@
         </w:rPr>
       </w:pPr>
     </w:p>
-    <w:bookmarkStart w:id="4" w:name="_Toc129336211" w:displacedByCustomXml="next"/>
+    <w:bookmarkStart w:id="4" w:name="_Toc129346221" w:displacedByCustomXml="next"/>
     <w:sdt>
       <w:sdtPr>
         <w:rPr>
@@ -2054,7 +1838,7 @@
         </w:rPr>
       </w:pPr>
     </w:p>
-    <w:bookmarkStart w:id="5" w:name="_Toc129336212" w:displacedByCustomXml="next"/>
+    <w:bookmarkStart w:id="5" w:name="_Toc129346222" w:displacedByCustomXml="next"/>
     <w:sdt>
       <w:sdtPr>
         <w:rPr>
@@ -2316,7 +2100,7 @@
         <w:pStyle w:val="Bibliography"/>
       </w:pPr>
     </w:p>
-    <w:bookmarkStart w:id="6" w:name="_Toc129336213" w:displacedByCustomXml="next"/>
+    <w:bookmarkStart w:id="6" w:name="_Toc129346223" w:displacedByCustomXml="next"/>
     <w:sdt>
       <w:sdtPr>
         <w:rPr>
@@ -2566,55 +2350,96 @@
         </w:p>
         <w:p/>
         <w:p/>
+        <w:tbl>
+          <w:tblPr>
+            <w:tblpPr w:leftFromText="180" w:rightFromText="180" w:vertAnchor="text" w:horzAnchor="page" w:tblpX="2041" w:tblpY="2615"/>
+            <w:tblW w:w="0" w:type="auto"/>
+            <w:tblBorders>
+              <w:top w:val="single" w:sz="4" w:space="0" w:color="auto"/>
+              <w:left w:val="single" w:sz="4" w:space="0" w:color="auto"/>
+              <w:bottom w:val="single" w:sz="4" w:space="0" w:color="auto"/>
+              <w:right w:val="single" w:sz="4" w:space="0" w:color="auto"/>
+              <w:insideH w:val="single" w:sz="4" w:space="0" w:color="auto"/>
+              <w:insideV w:val="single" w:sz="4" w:space="0" w:color="auto"/>
+            </w:tblBorders>
+            <w:tblLook w:val="0000" w:firstRow="0" w:lastRow="0" w:firstColumn="0" w:lastColumn="0" w:noHBand="0" w:noVBand="0"/>
+          </w:tblPr>
+          <w:tblGrid>
+            <w:gridCol w:w="6855"/>
+          </w:tblGrid>
+          <w:tr>
+            <w:tblPrEx>
+              <w:tblCellMar>
+                <w:top w:w="0" w:type="dxa"/>
+                <w:bottom w:w="0" w:type="dxa"/>
+              </w:tblCellMar>
+            </w:tblPrEx>
+            <w:trPr>
+              <w:trHeight w:val="1590"/>
+            </w:trPr>
+            <w:tc>
+              <w:tcPr>
+                <w:tcW w:w="6855" w:type="dxa"/>
+              </w:tcPr>
+              <w:p>
+                <w:pPr>
+                  <w:ind w:firstLine="0"/>
+                  <w:rPr>
+                    <w:b/>
+                    <w:i/>
+                    <w:sz w:val="28"/>
+                    <w:szCs w:val="28"/>
+                  </w:rPr>
+                </w:pPr>
+                <w:r>
+                  <w:rPr>
+                    <w:b/>
+                    <w:i/>
+                    <w:sz w:val="28"/>
+                    <w:szCs w:val="28"/>
+                  </w:rPr>
+                  <w:t>Special thanks</w:t>
+                </w:r>
+              </w:p>
+              <w:p>
+                <w:pPr>
+                  <w:ind w:firstLine="0"/>
+                </w:pPr>
+                <w:r>
+                  <w:t xml:space="preserve">This work wouldn’t have been possible without the help of </w:t>
+                </w:r>
+                <w:r>
+                  <w:t xml:space="preserve">the </w:t>
+                </w:r>
+                <w:r>
+                  <w:t xml:space="preserve">staff at the college, </w:t>
+                </w:r>
+                <w:proofErr w:type="gramStart"/>
+                <w:r>
+                  <w:t>The</w:t>
+                </w:r>
+                <w:proofErr w:type="gramEnd"/>
+                <w:r>
+                  <w:t xml:space="preserve"> understanding and patience of the Professor, the</w:t>
+                </w:r>
+                <w:r>
+                  <w:t xml:space="preserve"> help of the fellow classmates, and the use of the college through the tough times, wouldn’t have been possible </w:t>
+                </w:r>
+                <w:proofErr w:type="spellStart"/>
+                <w:r>
+                  <w:t>with out</w:t>
+                </w:r>
+                <w:proofErr w:type="spellEnd"/>
+                <w:r>
+                  <w:t xml:space="preserve"> them</w:t>
+                </w:r>
+              </w:p>
+            </w:tc>
+          </w:tr>
+        </w:tbl>
         <w:p/>
       </w:sdtContent>
     </w:sdt>
-    <w:bookmarkStart w:id="7" w:name="_Toc129336214" w:displacedByCustomXml="next"/>
-    <w:sdt>
-      <w:sdtPr>
-        <w:alias w:val="Footnotes title:"/>
-        <w:id w:val="1841773294"/>
-        <w:placeholder>
-          <w:docPart w:val="ED4D47AC111946B9ACD71EE8FBB5F7C1"/>
-        </w:placeholder>
-      </w:sdtPr>
-      <w:sdtEndPr/>
-      <w:sdtContent>
-        <w:p>
-          <w:pPr>
-            <w:pStyle w:val="SectionTitle"/>
-          </w:pPr>
-          <w:r>
-            <w:t>Special thanks</w:t>
-          </w:r>
-        </w:p>
-      </w:sdtContent>
-    </w:sdt>
-    <w:bookmarkEnd w:id="7" w:displacedByCustomXml="prev"/>
-    <w:p>
-      <w:r>
-        <w:rPr>
-          <w:rStyle w:val="FootnoteCharacters"/>
-        </w:rPr>
-        <w:t>1</w:t>
-      </w:r>
-      <w:sdt>
-        <w:sdtPr>
-          <w:alias w:val="Footnotes text:"/>
-          <w:id w:val="764874898"/>
-          <w:placeholder>
-            <w:docPart w:val="CF6EA89400F24DCD8C03A7535D2D7C27"/>
-          </w:placeholder>
-          <w:text/>
-        </w:sdtPr>
-        <w:sdtEndPr/>
-        <w:sdtContent>
-          <w:r>
-            <w:t xml:space="preserve">This work wouldn’t have been possible without the </w:t>
-          </w:r>
-        </w:sdtContent>
-      </w:sdt>
-    </w:p>
     <w:sectPr>
       <w:headerReference w:type="default" r:id="rId17"/>
       <w:headerReference w:type="first" r:id="rId18"/>
@@ -6858,67 +6683,6 @@
     </w:docPart>
     <w:docPart>
       <w:docPartPr>
-        <w:name w:val="ED4D47AC111946B9ACD71EE8FBB5F7C1"/>
-        <w:category>
-          <w:name w:val="General"/>
-          <w:gallery w:val="placeholder"/>
-        </w:category>
-        <w:types>
-          <w:type w:val="bbPlcHdr"/>
-        </w:types>
-        <w:behaviors>
-          <w:behavior w:val="content"/>
-        </w:behaviors>
-        <w:guid w:val="{62E55782-CEC0-4C2E-B3F3-1EA4C4942A7A}"/>
-      </w:docPartPr>
-      <w:docPartBody>
-        <w:p>
-          <w:pPr>
-            <w:pStyle w:val="ED4D47AC111946B9ACD71EE8FBB5F7C1"/>
-          </w:pPr>
-          <w:r>
-            <w:t>Footnotes</w:t>
-          </w:r>
-        </w:p>
-      </w:docPartBody>
-    </w:docPart>
-    <w:docPart>
-      <w:docPartPr>
-        <w:name w:val="CF6EA89400F24DCD8C03A7535D2D7C27"/>
-        <w:category>
-          <w:name w:val="General"/>
-          <w:gallery w:val="placeholder"/>
-        </w:category>
-        <w:types>
-          <w:type w:val="bbPlcHdr"/>
-        </w:types>
-        <w:behaviors>
-          <w:behavior w:val="content"/>
-        </w:behaviors>
-        <w:guid w:val="{244CAB39-453B-4187-8029-F37A8ABECE20}"/>
-      </w:docPartPr>
-      <w:docPartBody>
-        <w:p>
-          <w:pPr>
-            <w:pStyle w:val="CF6EA89400F24DCD8C03A7535D2D7C27"/>
-          </w:pPr>
-          <w:r>
-            <w:t xml:space="preserve">[Add footnotes, if any, on their own page following references.  For APA formatting requirements, it’s easy to just type your own footnote references and notes.  To format a footnote reference, select the number and then, on the Home tab, in the Styles gallery, click Footnote Reference.  The body of a footnote, such as this example, uses the Normal text style.  </w:t>
-          </w:r>
-          <w:r>
-            <w:rPr>
-              <w:rStyle w:val="Emphasis"/>
-            </w:rPr>
-            <w:t>(Note:  If you delete this sample footnote, don’t forget to delete its in-text reference as well.  That’s at the end of the sample Heading 2 paragraph on the first page of body content in this template.)</w:t>
-          </w:r>
-          <w:r>
-            <w:t>]</w:t>
-          </w:r>
-        </w:p>
-      </w:docPartBody>
-    </w:docPart>
-    <w:docPart>
-      <w:docPartPr>
         <w:name w:val="CEB1A851E5F7420EA783852031E525AF"/>
         <w:category>
           <w:name w:val="General"/>
@@ -6987,7 +6751,7 @@
     <w:charset w:val="00"/>
     <w:family w:val="roman"/>
     <w:pitch w:val="variable"/>
-    <w:sig w:usb0="E0002EFF" w:usb1="C000785B" w:usb2="00000009" w:usb3="00000000" w:csb0="000001FF" w:csb1="00000000"/>
+    <w:sig w:usb0="E0002AFF" w:usb1="C0007843" w:usb2="00000009" w:usb3="00000000" w:csb0="000001FF" w:csb1="00000000"/>
   </w:font>
   <w:font w:name="SimSun">
     <w:altName w:val="宋体"/>
@@ -7059,14 +6823,14 @@
     <w:charset w:val="00"/>
     <w:family w:val="swiss"/>
     <w:pitch w:val="variable"/>
-    <w:sig w:usb0="E4002EFF" w:usb1="C000247B" w:usb2="00000009" w:usb3="00000000" w:csb0="000001FF" w:csb1="00000000"/>
+    <w:sig w:usb0="E0002AFF" w:usb1="4000ACFF" w:usb2="00000001" w:usb3="00000000" w:csb0="000001FF" w:csb1="00000000"/>
   </w:font>
   <w:font w:name="Calibri Light">
     <w:panose1 w:val="020F0302020204030204"/>
     <w:charset w:val="00"/>
     <w:family w:val="swiss"/>
     <w:pitch w:val="variable"/>
-    <w:sig w:usb0="E4002EFF" w:usb1="C000247B" w:usb2="00000009" w:usb3="00000000" w:csb0="000001FF" w:csb1="00000000"/>
+    <w:sig w:usb0="A0002AEF" w:usb1="4000207B" w:usb2="00000000" w:usb3="00000000" w:csb0="000001FF" w:csb1="00000000"/>
   </w:font>
 </w:fonts>
 </file>
@@ -7090,8 +6854,8 @@
     <w:rsid w:val="003D4161"/>
     <w:rsid w:val="004C3405"/>
     <w:rsid w:val="00552D64"/>
-    <w:rsid w:val="00613399"/>
     <w:rsid w:val="00895D03"/>
+    <w:rsid w:val="00B3353F"/>
     <w:rsid w:val="00C450AC"/>
   </w:rsids>
   <m:mathPr>
@@ -8156,7 +7920,7 @@
 </file>
 
 <file path=customXml/itemProps2.xml><?xml version="1.0" encoding="utf-8"?>
-<ds:datastoreItem xmlns:ds="http://schemas.openxmlformats.org/officeDocument/2006/customXml" ds:itemID="{1FF68624-2866-4E11-95F5-FFA127F81E38}">
+<ds:datastoreItem xmlns:ds="http://schemas.openxmlformats.org/officeDocument/2006/customXml" ds:itemID="{1D7035D1-7B9E-4830-82D4-E033051D6291}">
   <ds:schemaRefs>
     <ds:schemaRef ds:uri="http://schemas.openxmlformats.org/officeDocument/2006/bibliography"/>
   </ds:schemaRefs>

</xml_diff>